<commit_message>
Added Payment Method Analysis for Finance Manager
</commit_message>
<xml_diff>
--- a/Project/Documentation.docx
+++ b/Project/Documentation.docx
@@ -144,8 +144,6 @@
         </w:rPr>
         <w:t>Eduard</w:t>
       </w:r>
-      <w:bookmarkStart w:id="0" w:name="_GoBack"/>
-      <w:bookmarkEnd w:id="0"/>
     </w:p>
     <w:p>
       <w:pPr>
@@ -258,11 +256,12 @@
       </w:r>
       <w:r>
         <w:rPr>
-          <w:color w:val="FF0000"/>
-          <w:lang w:val="en-US"/>
-        </w:rPr>
-        <w:t>Stefan</w:t>
-      </w:r>
+          <w:lang w:val="en-US"/>
+        </w:rPr>
+        <w:t>*</w:t>
+      </w:r>
+      <w:bookmarkStart w:id="0" w:name="_GoBack"/>
+      <w:bookmarkEnd w:id="0"/>
     </w:p>
     <w:sectPr>
       <w:pgSz w:w="11906" w:h="16838"/>

</xml_diff>